<commit_message>
changed lecture-5 in Section-5
</commit_message>
<xml_diff>
--- a/Section-5/Lecture-5.docx
+++ b/Section-5/Lecture-5.docx
@@ -36,6 +36,357 @@
           <w:b/>
           <w:sz w:val="32"/>
           <w:szCs w:val="32"/>
+        </w:rPr>
+        <w:t xml:space="preserve">EXISTS </w:t>
+      </w:r>
+      <w:r>
+        <w:rPr>
+          <w:sz w:val="32"/>
+          <w:szCs w:val="32"/>
+        </w:rPr>
+        <w:t>v</w:t>
+      </w:r>
+      <w:r>
+        <w:rPr>
+          <w:sz w:val="32"/>
+          <w:szCs w:val="32"/>
+          <w:lang w:val="az-Latn-AZ"/>
+        </w:rPr>
+        <w:t xml:space="preserve">ə </w:t>
+      </w:r>
+      <w:r>
+        <w:rPr>
+          <w:b/>
+          <w:sz w:val="32"/>
+          <w:szCs w:val="32"/>
+          <w:lang w:val="az-Latn-AZ"/>
+        </w:rPr>
+        <w:t>NOT EX</w:t>
+      </w:r>
+      <w:r>
+        <w:rPr>
+          <w:b/>
+          <w:sz w:val="32"/>
+          <w:szCs w:val="32"/>
+        </w:rPr>
+        <w:t xml:space="preserve">ISTS </w:t>
+      </w:r>
+      <w:proofErr w:type="spellStart"/>
+      <w:r>
+        <w:rPr>
+          <w:sz w:val="32"/>
+          <w:szCs w:val="32"/>
+        </w:rPr>
+        <w:t>operatoru</w:t>
+      </w:r>
+      <w:proofErr w:type="spellEnd"/>
+      <w:r>
+        <w:rPr>
+          <w:sz w:val="32"/>
+          <w:szCs w:val="32"/>
+        </w:rPr>
+        <w:t xml:space="preserve"> </w:t>
+      </w:r>
+      <w:r>
+        <w:rPr>
+          <w:sz w:val="32"/>
+          <w:szCs w:val="32"/>
+          <w:lang w:val="az-Latn-AZ"/>
+        </w:rPr>
+        <w:t xml:space="preserve">bir öncəki dərslərdə öyrəndiyimiz </w:t>
+      </w:r>
+      <w:r>
+        <w:rPr>
+          <w:b/>
+          <w:sz w:val="32"/>
+          <w:szCs w:val="32"/>
+        </w:rPr>
+        <w:t xml:space="preserve">WHERE </w:t>
+      </w:r>
+      <w:r>
+        <w:rPr>
+          <w:sz w:val="32"/>
+          <w:szCs w:val="32"/>
+        </w:rPr>
+        <w:t>clause-</w:t>
+      </w:r>
+      <w:r>
+        <w:rPr>
+          <w:sz w:val="32"/>
+          <w:szCs w:val="32"/>
+          <w:lang w:val="az-Latn-AZ"/>
+        </w:rPr>
+        <w:t xml:space="preserve">ında </w:t>
+      </w:r>
+      <w:r>
+        <w:rPr>
+          <w:b/>
+          <w:sz w:val="32"/>
+          <w:szCs w:val="32"/>
+        </w:rPr>
+        <w:t xml:space="preserve">IN </w:t>
+      </w:r>
+      <w:r>
+        <w:rPr>
+          <w:sz w:val="32"/>
+          <w:szCs w:val="32"/>
+          <w:lang w:val="az-Latn-AZ"/>
+        </w:rPr>
+        <w:t xml:space="preserve">və </w:t>
+      </w:r>
+      <w:r>
+        <w:rPr>
+          <w:b/>
+          <w:sz w:val="32"/>
+          <w:szCs w:val="32"/>
+          <w:lang w:val="az-Latn-AZ"/>
+        </w:rPr>
+        <w:t xml:space="preserve">NOT </w:t>
+      </w:r>
+      <w:r>
+        <w:rPr>
+          <w:b/>
+          <w:sz w:val="32"/>
+          <w:szCs w:val="32"/>
+        </w:rPr>
+        <w:t xml:space="preserve">IN </w:t>
+      </w:r>
+      <w:proofErr w:type="spellStart"/>
+      <w:r>
+        <w:rPr>
+          <w:sz w:val="32"/>
+          <w:szCs w:val="32"/>
+        </w:rPr>
+        <w:t>operatoruna</w:t>
+      </w:r>
+      <w:proofErr w:type="spellEnd"/>
+      <w:r>
+        <w:rPr>
+          <w:sz w:val="32"/>
+          <w:szCs w:val="32"/>
+        </w:rPr>
+        <w:t xml:space="preserve"> b</w:t>
+      </w:r>
+      <w:r>
+        <w:rPr>
+          <w:sz w:val="32"/>
+          <w:szCs w:val="32"/>
+          <w:lang w:val="az-Latn-AZ"/>
+        </w:rPr>
+        <w:t xml:space="preserve">ənzəyir, lakin istifadə olunma yeri onlara nəzərən daha sürətlidir. </w:t>
+      </w:r>
+      <w:r>
+        <w:rPr>
+          <w:b/>
+          <w:sz w:val="32"/>
+          <w:szCs w:val="32"/>
+          <w:lang w:val="az-Latn-AZ"/>
+        </w:rPr>
+        <w:t>E</w:t>
+      </w:r>
+      <w:r>
+        <w:rPr>
+          <w:b/>
+          <w:sz w:val="32"/>
+          <w:szCs w:val="32"/>
+        </w:rPr>
+        <w:t xml:space="preserve">XISTS </w:t>
+      </w:r>
+      <w:proofErr w:type="spellStart"/>
+      <w:r>
+        <w:rPr>
+          <w:sz w:val="32"/>
+          <w:szCs w:val="32"/>
+        </w:rPr>
+        <w:t>və</w:t>
+      </w:r>
+      <w:proofErr w:type="spellEnd"/>
+      <w:r>
+        <w:rPr>
+          <w:sz w:val="32"/>
+          <w:szCs w:val="32"/>
+        </w:rPr>
+        <w:t xml:space="preserve"> </w:t>
+      </w:r>
+      <w:r>
+        <w:rPr>
+          <w:b/>
+          <w:sz w:val="32"/>
+          <w:szCs w:val="32"/>
+        </w:rPr>
+        <w:t xml:space="preserve">NOT EXISTS </w:t>
+      </w:r>
+      <w:proofErr w:type="spellStart"/>
+      <w:r>
+        <w:rPr>
+          <w:sz w:val="32"/>
+          <w:szCs w:val="32"/>
+        </w:rPr>
+        <w:t>operatorunun</w:t>
+      </w:r>
+      <w:proofErr w:type="spellEnd"/>
+      <w:r>
+        <w:rPr>
+          <w:sz w:val="32"/>
+          <w:szCs w:val="32"/>
+        </w:rPr>
+        <w:t xml:space="preserve"> </w:t>
+      </w:r>
+      <w:proofErr w:type="spellStart"/>
+      <w:r>
+        <w:rPr>
+          <w:sz w:val="32"/>
+          <w:szCs w:val="32"/>
+        </w:rPr>
+        <w:t>geri</w:t>
+      </w:r>
+      <w:proofErr w:type="spellEnd"/>
+      <w:r>
+        <w:rPr>
+          <w:sz w:val="32"/>
+          <w:szCs w:val="32"/>
+          <w:lang w:val="az-Latn-AZ"/>
+        </w:rPr>
+        <w:t xml:space="preserve"> dönüş dəyəri </w:t>
+      </w:r>
+      <w:r>
+        <w:rPr>
+          <w:b/>
+          <w:sz w:val="32"/>
+          <w:szCs w:val="32"/>
+          <w:lang w:val="az-Latn-AZ"/>
+        </w:rPr>
+        <w:t xml:space="preserve">TRUE </w:t>
+      </w:r>
+      <w:r>
+        <w:rPr>
+          <w:sz w:val="32"/>
+          <w:szCs w:val="32"/>
+          <w:lang w:val="az-Latn-AZ"/>
+        </w:rPr>
+        <w:t xml:space="preserve">yada </w:t>
+      </w:r>
+      <w:r>
+        <w:rPr>
+          <w:b/>
+          <w:sz w:val="32"/>
+          <w:szCs w:val="32"/>
+          <w:lang w:val="az-Latn-AZ"/>
+        </w:rPr>
+        <w:t xml:space="preserve">FALSE </w:t>
+      </w:r>
+      <w:r>
+        <w:rPr>
+          <w:sz w:val="32"/>
+          <w:szCs w:val="32"/>
+          <w:lang w:val="az-Latn-AZ"/>
+        </w:rPr>
+        <w:t xml:space="preserve">şəklindədir. Yəni müqayisə edərkən, </w:t>
+      </w:r>
+      <w:r>
+        <w:rPr>
+          <w:b/>
+          <w:sz w:val="32"/>
+          <w:szCs w:val="32"/>
+          <w:lang w:val="az-Latn-AZ"/>
+        </w:rPr>
+        <w:t xml:space="preserve">TRUE </w:t>
+      </w:r>
+      <w:r>
+        <w:rPr>
+          <w:sz w:val="32"/>
+          <w:szCs w:val="32"/>
+          <w:lang w:val="az-Latn-AZ"/>
+        </w:rPr>
+        <w:t xml:space="preserve">dəyərini aldığı təqdirdə prosesi sonlandırar, </w:t>
+      </w:r>
+      <w:r>
+        <w:rPr>
+          <w:b/>
+          <w:sz w:val="32"/>
+          <w:szCs w:val="32"/>
+        </w:rPr>
+        <w:t xml:space="preserve">IN </w:t>
+      </w:r>
+      <w:r>
+        <w:rPr>
+          <w:sz w:val="32"/>
+          <w:szCs w:val="32"/>
+        </w:rPr>
+        <w:t>v</w:t>
+      </w:r>
+      <w:r>
+        <w:rPr>
+          <w:sz w:val="32"/>
+          <w:szCs w:val="32"/>
+          <w:lang w:val="az-Latn-AZ"/>
+        </w:rPr>
+        <w:t xml:space="preserve">ə yaxud </w:t>
+      </w:r>
+      <w:r>
+        <w:rPr>
+          <w:b/>
+          <w:sz w:val="32"/>
+          <w:szCs w:val="32"/>
+        </w:rPr>
+        <w:t xml:space="preserve">NOT IN </w:t>
+      </w:r>
+      <w:r>
+        <w:rPr>
+          <w:sz w:val="32"/>
+          <w:szCs w:val="32"/>
+          <w:lang w:val="az-Latn-AZ"/>
+        </w:rPr>
+        <w:t xml:space="preserve">operatorları isə hər bir record üzrə filterlama əməliyyatı yerinə yetirdiyindən məcburdur ki, bütün </w:t>
+      </w:r>
+      <w:r>
+        <w:rPr>
+          <w:b/>
+          <w:sz w:val="32"/>
+          <w:szCs w:val="32"/>
+          <w:lang w:val="az-Latn-AZ"/>
+        </w:rPr>
+        <w:t>record</w:t>
+      </w:r>
+      <w:r>
+        <w:rPr>
+          <w:sz w:val="32"/>
+          <w:szCs w:val="32"/>
+          <w:lang w:val="az-Latn-AZ"/>
+        </w:rPr>
+        <w:t>-lar üzərində işini bitirsin sonra əməliyyatı sonlandırsın.</w:t>
+      </w:r>
+      <w:r>
+        <w:rPr>
+          <w:b/>
+          <w:sz w:val="32"/>
+          <w:szCs w:val="32"/>
+          <w:lang w:val="az-Latn-AZ"/>
+        </w:rPr>
+        <w:t xml:space="preserve"> </w:t>
+      </w:r>
+      <w:r>
+        <w:rPr>
+          <w:b/>
+          <w:sz w:val="32"/>
+          <w:szCs w:val="32"/>
+          <w:lang w:val="az-Latn-AZ"/>
+        </w:rPr>
+        <w:t xml:space="preserve">SQL </w:t>
+      </w:r>
+      <w:r>
+        <w:rPr>
+          <w:sz w:val="32"/>
+          <w:szCs w:val="32"/>
+          <w:lang w:val="az-Latn-AZ"/>
+        </w:rPr>
+        <w:t xml:space="preserve">də </w:t>
+      </w:r>
+      <w:r>
+        <w:rPr>
+          <w:b/>
+          <w:sz w:val="32"/>
+          <w:szCs w:val="32"/>
           <w:lang w:val="az-Latn-AZ"/>
         </w:rPr>
         <w:t>EX</w:t>
@@ -46,49 +397,364 @@
           <w:sz w:val="32"/>
           <w:szCs w:val="32"/>
         </w:rPr>
-        <w:t xml:space="preserve">ISTS </w:t>
-      </w:r>
-      <w:r>
-        <w:rPr>
-          <w:sz w:val="32"/>
-          <w:szCs w:val="32"/>
-          <w:lang w:val="az-Latn-AZ"/>
-        </w:rPr>
-        <w:t xml:space="preserve">operatoru </w:t>
-      </w:r>
-      <w:r>
-        <w:rPr>
-          <w:b/>
-          <w:sz w:val="32"/>
-          <w:szCs w:val="32"/>
-          <w:lang w:val="az-Latn-AZ"/>
-        </w:rPr>
-        <w:t xml:space="preserve">otuher </w:t>
-      </w:r>
-      <w:r>
-        <w:rPr>
-          <w:sz w:val="32"/>
-          <w:szCs w:val="32"/>
-          <w:lang w:val="az-Latn-AZ"/>
-        </w:rPr>
-        <w:t xml:space="preserve">query ilə </w:t>
-      </w:r>
-      <w:r>
-        <w:rPr>
-          <w:b/>
-          <w:sz w:val="32"/>
-          <w:szCs w:val="32"/>
-          <w:lang w:val="az-Latn-AZ"/>
-        </w:rPr>
-        <w:t xml:space="preserve">sub query </w:t>
-      </w:r>
-      <w:r>
-        <w:rPr>
-          <w:sz w:val="32"/>
-          <w:szCs w:val="32"/>
-          <w:lang w:val="az-Latn-AZ"/>
-        </w:rPr>
-        <w:t>arasında müqayisə etmək üçün istifadə olunur. Daha aydın olması üçün, aşağıdakı misallara baxaraq anlaya bilərik.</w:t>
+        <w:t>ISTS</w:t>
+      </w:r>
+      <w:r>
+        <w:rPr>
+          <w:b/>
+          <w:sz w:val="32"/>
+          <w:szCs w:val="32"/>
+        </w:rPr>
+        <w:t xml:space="preserve"> </w:t>
+      </w:r>
+      <w:proofErr w:type="spellStart"/>
+      <w:r>
+        <w:rPr>
+          <w:sz w:val="32"/>
+          <w:szCs w:val="32"/>
+        </w:rPr>
+        <w:t>və</w:t>
+      </w:r>
+      <w:proofErr w:type="spellEnd"/>
+      <w:r>
+        <w:rPr>
+          <w:sz w:val="32"/>
+          <w:szCs w:val="32"/>
+        </w:rPr>
+        <w:t xml:space="preserve"> </w:t>
+      </w:r>
+      <w:r>
+        <w:rPr>
+          <w:b/>
+          <w:sz w:val="32"/>
+          <w:szCs w:val="32"/>
+        </w:rPr>
+        <w:t xml:space="preserve">NOT EXISTS </w:t>
+      </w:r>
+      <w:r>
+        <w:rPr>
+          <w:sz w:val="32"/>
+          <w:szCs w:val="32"/>
+          <w:lang w:val="az-Latn-AZ"/>
+        </w:rPr>
+        <w:t xml:space="preserve">operatorları </w:t>
+      </w:r>
+      <w:r>
+        <w:rPr>
+          <w:b/>
+          <w:sz w:val="32"/>
+          <w:szCs w:val="32"/>
+          <w:lang w:val="az-Latn-AZ"/>
+        </w:rPr>
+        <w:t xml:space="preserve">sub-query </w:t>
+      </w:r>
+      <w:r>
+        <w:rPr>
+          <w:sz w:val="32"/>
+          <w:szCs w:val="32"/>
+          <w:lang w:val="az-Latn-AZ"/>
+        </w:rPr>
+        <w:t xml:space="preserve">dən gələn bir </w:t>
+      </w:r>
+      <w:r>
+        <w:rPr>
+          <w:b/>
+          <w:sz w:val="32"/>
+          <w:szCs w:val="32"/>
+          <w:lang w:val="az-Latn-AZ"/>
+        </w:rPr>
+        <w:t xml:space="preserve">recordun </w:t>
+      </w:r>
+      <w:r>
+        <w:rPr>
+          <w:sz w:val="32"/>
+          <w:szCs w:val="32"/>
+          <w:lang w:val="az-Latn-AZ"/>
+        </w:rPr>
+        <w:t>olub-olmamasına görə əməliyyatları icra etməkdədir.</w:t>
+      </w:r>
+      <w:r>
+        <w:rPr>
+          <w:sz w:val="32"/>
+          <w:szCs w:val="32"/>
+        </w:rPr>
+        <w:t xml:space="preserve"> </w:t>
+      </w:r>
+      <w:r>
+        <w:rPr>
+          <w:b/>
+          <w:sz w:val="32"/>
+          <w:szCs w:val="32"/>
+        </w:rPr>
+        <w:t xml:space="preserve">EXISTS </w:t>
+      </w:r>
+      <w:proofErr w:type="spellStart"/>
+      <w:r>
+        <w:rPr>
+          <w:sz w:val="32"/>
+          <w:szCs w:val="32"/>
+        </w:rPr>
+        <w:t>istifadə</w:t>
+      </w:r>
+      <w:proofErr w:type="spellEnd"/>
+      <w:r>
+        <w:rPr>
+          <w:sz w:val="32"/>
+          <w:szCs w:val="32"/>
+        </w:rPr>
+        <w:t xml:space="preserve"> </w:t>
+      </w:r>
+      <w:proofErr w:type="spellStart"/>
+      <w:r>
+        <w:rPr>
+          <w:sz w:val="32"/>
+          <w:szCs w:val="32"/>
+        </w:rPr>
+        <w:t>edilirsə</w:t>
+      </w:r>
+      <w:proofErr w:type="spellEnd"/>
+      <w:r>
+        <w:rPr>
+          <w:sz w:val="32"/>
+          <w:szCs w:val="32"/>
+        </w:rPr>
+        <w:t xml:space="preserve"> </w:t>
+      </w:r>
+      <w:r>
+        <w:rPr>
+          <w:b/>
+          <w:sz w:val="32"/>
+          <w:szCs w:val="32"/>
+        </w:rPr>
+        <w:t xml:space="preserve">sub-query </w:t>
+      </w:r>
+      <w:proofErr w:type="spellStart"/>
+      <w:r>
+        <w:rPr>
+          <w:sz w:val="32"/>
+          <w:szCs w:val="32"/>
+        </w:rPr>
+        <w:t>dən</w:t>
+      </w:r>
+      <w:proofErr w:type="spellEnd"/>
+      <w:r>
+        <w:rPr>
+          <w:sz w:val="32"/>
+          <w:szCs w:val="32"/>
+        </w:rPr>
+        <w:t xml:space="preserve"> </w:t>
+      </w:r>
+      <w:proofErr w:type="spellStart"/>
+      <w:r>
+        <w:rPr>
+          <w:sz w:val="32"/>
+          <w:szCs w:val="32"/>
+        </w:rPr>
+        <w:t>bir</w:t>
+      </w:r>
+      <w:proofErr w:type="spellEnd"/>
+      <w:r>
+        <w:rPr>
+          <w:sz w:val="32"/>
+          <w:szCs w:val="32"/>
+        </w:rPr>
+        <w:t xml:space="preserve"> </w:t>
+      </w:r>
+      <w:r>
+        <w:rPr>
+          <w:b/>
+          <w:sz w:val="32"/>
+          <w:szCs w:val="32"/>
+        </w:rPr>
+        <w:t xml:space="preserve">record </w:t>
+      </w:r>
+      <w:proofErr w:type="spellStart"/>
+      <w:r>
+        <w:rPr>
+          <w:sz w:val="32"/>
+          <w:szCs w:val="32"/>
+        </w:rPr>
+        <w:t>qayıdırsa</w:t>
+      </w:r>
+      <w:proofErr w:type="spellEnd"/>
+      <w:r>
+        <w:rPr>
+          <w:sz w:val="32"/>
+          <w:szCs w:val="32"/>
+        </w:rPr>
+        <w:t xml:space="preserve"> </w:t>
+      </w:r>
+      <w:proofErr w:type="spellStart"/>
+      <w:r>
+        <w:rPr>
+          <w:b/>
+          <w:sz w:val="32"/>
+          <w:szCs w:val="32"/>
+        </w:rPr>
+        <w:t>outher</w:t>
+      </w:r>
+      <w:proofErr w:type="spellEnd"/>
+      <w:r>
+        <w:rPr>
+          <w:b/>
+          <w:sz w:val="32"/>
+          <w:szCs w:val="32"/>
+        </w:rPr>
+        <w:t xml:space="preserve">-query </w:t>
+      </w:r>
+      <w:proofErr w:type="spellStart"/>
+      <w:r>
+        <w:rPr>
+          <w:sz w:val="32"/>
+          <w:szCs w:val="32"/>
+        </w:rPr>
+        <w:t>özünə</w:t>
+      </w:r>
+      <w:proofErr w:type="spellEnd"/>
+      <w:r>
+        <w:rPr>
+          <w:sz w:val="32"/>
+          <w:szCs w:val="32"/>
+        </w:rPr>
+        <w:t xml:space="preserve"> </w:t>
+      </w:r>
+      <w:proofErr w:type="spellStart"/>
+      <w:r>
+        <w:rPr>
+          <w:sz w:val="32"/>
+          <w:szCs w:val="32"/>
+        </w:rPr>
+        <w:t>aid</w:t>
+      </w:r>
+      <w:proofErr w:type="spellEnd"/>
+      <w:r>
+        <w:rPr>
+          <w:sz w:val="32"/>
+          <w:szCs w:val="32"/>
+        </w:rPr>
+        <w:t xml:space="preserve"> </w:t>
+      </w:r>
+      <w:proofErr w:type="spellStart"/>
+      <w:r>
+        <w:rPr>
+          <w:sz w:val="32"/>
+          <w:szCs w:val="32"/>
+        </w:rPr>
+        <w:t>işini</w:t>
+      </w:r>
+      <w:proofErr w:type="spellEnd"/>
+      <w:r>
+        <w:rPr>
+          <w:sz w:val="32"/>
+          <w:szCs w:val="32"/>
+        </w:rPr>
+        <w:t xml:space="preserve"> </w:t>
+      </w:r>
+      <w:proofErr w:type="spellStart"/>
+      <w:r>
+        <w:rPr>
+          <w:sz w:val="32"/>
+          <w:szCs w:val="32"/>
+        </w:rPr>
+        <w:t>görəcəkdir</w:t>
+      </w:r>
+      <w:proofErr w:type="spellEnd"/>
+      <w:r>
+        <w:rPr>
+          <w:sz w:val="32"/>
+          <w:szCs w:val="32"/>
+        </w:rPr>
+        <w:t>.</w:t>
+      </w:r>
+      <w:r>
+        <w:rPr>
+          <w:sz w:val="32"/>
+          <w:szCs w:val="32"/>
+          <w:lang w:val="az-Latn-AZ"/>
+        </w:rPr>
+        <w:t xml:space="preserve"> </w:t>
+      </w:r>
+      <w:r>
+        <w:rPr>
+          <w:b/>
+          <w:sz w:val="32"/>
+          <w:szCs w:val="32"/>
+        </w:rPr>
+        <w:t xml:space="preserve">NOT EXISTS </w:t>
+      </w:r>
+      <w:proofErr w:type="spellStart"/>
+      <w:r>
+        <w:rPr>
+          <w:sz w:val="32"/>
+          <w:szCs w:val="32"/>
+        </w:rPr>
+        <w:t>operatoru</w:t>
+      </w:r>
+      <w:proofErr w:type="spellEnd"/>
+      <w:r>
+        <w:rPr>
+          <w:sz w:val="32"/>
+          <w:szCs w:val="32"/>
+        </w:rPr>
+        <w:t xml:space="preserve"> is</w:t>
+      </w:r>
+      <w:r>
+        <w:rPr>
+          <w:sz w:val="32"/>
+          <w:szCs w:val="32"/>
+          <w:lang w:val="az-Latn-AZ"/>
+        </w:rPr>
+        <w:t xml:space="preserve">ə tam əksi olaraq, </w:t>
+      </w:r>
+      <w:r>
+        <w:rPr>
+          <w:b/>
+          <w:sz w:val="32"/>
+          <w:szCs w:val="32"/>
+          <w:lang w:val="az-Latn-AZ"/>
+        </w:rPr>
+        <w:t xml:space="preserve">sub-query </w:t>
+      </w:r>
+      <w:r>
+        <w:rPr>
+          <w:sz w:val="32"/>
+          <w:szCs w:val="32"/>
+          <w:lang w:val="az-Latn-AZ"/>
+        </w:rPr>
+        <w:t xml:space="preserve">də bir record qayıtmadığı təqdirdə, </w:t>
+      </w:r>
+      <w:r>
+        <w:rPr>
+          <w:b/>
+          <w:sz w:val="32"/>
+          <w:szCs w:val="32"/>
+          <w:lang w:val="az-Latn-AZ"/>
+        </w:rPr>
+        <w:t xml:space="preserve">outher-query </w:t>
+      </w:r>
+      <w:r>
+        <w:rPr>
+          <w:sz w:val="32"/>
+          <w:szCs w:val="32"/>
+          <w:lang w:val="az-Latn-AZ"/>
+        </w:rPr>
+        <w:t xml:space="preserve">öz işini görəcəkdir. </w:t>
+      </w:r>
+      <w:r>
+        <w:rPr>
+          <w:sz w:val="32"/>
+          <w:szCs w:val="32"/>
+          <w:lang w:val="az-Latn-AZ"/>
+        </w:rPr>
+        <w:t>Daha</w:t>
+      </w:r>
+      <w:r>
+        <w:rPr>
+          <w:sz w:val="32"/>
+          <w:szCs w:val="32"/>
+          <w:lang w:val="az-Latn-AZ"/>
+        </w:rPr>
+        <w:t xml:space="preserve"> aydın olması üçün, aşağıdakı misallara baxaraq anlaya bilərik.</w:t>
       </w:r>
     </w:p>
     <w:p>
@@ -818,7 +1484,23 @@
           <w:szCs w:val="32"/>
           <w:lang w:val="az-Latn-AZ"/>
         </w:rPr>
-        <w:t xml:space="preserve">table-ından aşağıdakı şəkildə olan query-ni yazıb çalışdırsanız, sizin qarşınızısa sadəcə olaraq </w:t>
+        <w:t>table-ından aşağıdakı şəkildə olan query-ni yazıb</w:t>
+      </w:r>
+      <w:r>
+        <w:rPr>
+          <w:sz w:val="32"/>
+          <w:szCs w:val="32"/>
+          <w:lang w:val="az-Latn-AZ"/>
+        </w:rPr>
+        <w:t xml:space="preserve"> çalışdırsanız, sizin qarşınız</w:t>
+      </w:r>
+      <w:r>
+        <w:rPr>
+          <w:sz w:val="32"/>
+          <w:szCs w:val="32"/>
+          <w:lang w:val="az-Latn-AZ"/>
+        </w:rPr>
+        <w:t xml:space="preserve">a sadəcə olaraq </w:t>
       </w:r>
       <w:r>
         <w:rPr>
@@ -851,6 +1533,7 @@
           <w:sz w:val="32"/>
           <w:szCs w:val="32"/>
         </w:rPr>
+        <w:lastRenderedPageBreak/>
         <w:drawing>
           <wp:anchor distT="0" distB="0" distL="114300" distR="114300" simplePos="0" relativeHeight="251659264" behindDoc="0" locked="0" layoutInCell="1" allowOverlap="1" wp14:anchorId="63BA9C53" wp14:editId="090BF984">
             <wp:simplePos x="0" y="0"/>
@@ -907,7 +1590,23 @@
           <w:szCs w:val="32"/>
           <w:lang w:val="az-Latn-AZ"/>
         </w:rPr>
-        <w:t>gördüyünüz kimi, yuxarıdakı şəkildə olan query də biz sadəcə bütün müştərilərin məlumatlarını əldə etmiş olduq, lakin biz əminlik ilə deyə bilmərik ki, burada olan müştərilər həqiqətəndəmi sifarişləri varmı?! Sifarişə sahib olan müştərilərin məlumatlarını öyrənmək istəyiriksə, əminəmki siz gedib də aşağıdakı query-ni yazıb çalışdıracaqsınız.</w:t>
+        <w:t>gördüyünüz kimi, yuxarıdakı şəkildə olan query də biz sadəcə bütün müştərilərin məlumatlarını əldə etmiş olduq, lakin biz əminlik ilə deyə bilmərik ki, burada olan müştərilər</w:t>
+      </w:r>
+      <w:r>
+        <w:rPr>
+          <w:sz w:val="32"/>
+          <w:szCs w:val="32"/>
+          <w:lang w:val="az-Latn-AZ"/>
+        </w:rPr>
+        <w:t>in</w:t>
+      </w:r>
+      <w:r>
+        <w:rPr>
+          <w:sz w:val="32"/>
+          <w:szCs w:val="32"/>
+          <w:lang w:val="az-Latn-AZ"/>
+        </w:rPr>
+        <w:t xml:space="preserve"> həqiqətəndə sifarişləri varmı?! Sifarişə sahib olan müştərilərin məlumatlarını öyrənmək istəyiriksə, əminəmki siz gedib də aşağıdakı query-ni yazıb çalışdıracaqsınız.</w:t>
       </w:r>
     </w:p>
     <w:p>
@@ -932,7 +1631,6 @@
           <w:sz w:val="32"/>
           <w:szCs w:val="32"/>
         </w:rPr>
-        <w:lastRenderedPageBreak/>
         <w:drawing>
           <wp:anchor distT="0" distB="0" distL="114300" distR="114300" simplePos="0" relativeHeight="251660288" behindDoc="0" locked="0" layoutInCell="1" allowOverlap="1" wp14:anchorId="48D9DB3E" wp14:editId="68BCC12F">
             <wp:simplePos x="0" y="0"/>
@@ -1093,38 +1791,6 @@
         <w:rPr>
           <w:sz w:val="32"/>
           <w:szCs w:val="32"/>
-          <w:lang w:val="az-Latn-AZ"/>
-        </w:rPr>
-      </w:pPr>
-    </w:p>
-    <w:p>
-      <w:pPr>
-        <w:jc w:val="center"/>
-        <w:rPr>
-          <w:b/>
-          <w:sz w:val="32"/>
-          <w:szCs w:val="32"/>
-        </w:rPr>
-      </w:pPr>
-      <w:r>
-        <w:rPr>
-          <w:b/>
-          <w:sz w:val="32"/>
-          <w:szCs w:val="32"/>
-        </w:rPr>
-        <w:t>NOT EXISTS</w:t>
-      </w:r>
-    </w:p>
-    <w:p>
-      <w:pPr>
-        <w:pStyle w:val="ListParagraph"/>
-        <w:numPr>
-          <w:ilvl w:val="0"/>
-          <w:numId w:val="3"/>
-        </w:numPr>
-        <w:rPr>
-          <w:sz w:val="32"/>
-          <w:szCs w:val="32"/>
         </w:rPr>
       </w:pPr>
       <w:r>
@@ -1134,7 +1800,7 @@
           <w:szCs w:val="32"/>
         </w:rPr>
         <w:drawing>
-          <wp:anchor distT="0" distB="0" distL="114300" distR="114300" simplePos="0" relativeHeight="251661312" behindDoc="0" locked="0" layoutInCell="1" allowOverlap="1" wp14:anchorId="145991CB" wp14:editId="4B3AE65F">
+          <wp:anchor distT="0" distB="0" distL="114300" distR="114300" simplePos="0" relativeHeight="251661312" behindDoc="0" locked="0" layoutInCell="1" allowOverlap="1" wp14:anchorId="42B128AC" wp14:editId="21722C72">
             <wp:simplePos x="0" y="0"/>
             <wp:positionH relativeFrom="margin">
               <wp:align>right</wp:align>
@@ -1192,54 +1858,87 @@
           <w:sz w:val="32"/>
           <w:szCs w:val="32"/>
         </w:rPr>
-        <w:t xml:space="preserve">EXISTS </w:t>
-      </w:r>
-      <w:r>
-        <w:rPr>
-          <w:sz w:val="32"/>
-          <w:szCs w:val="32"/>
-        </w:rPr>
-        <w:t>d</w:t>
-      </w:r>
-      <w:r>
-        <w:rPr>
-          <w:sz w:val="32"/>
-          <w:szCs w:val="32"/>
-          <w:lang w:val="az-Latn-AZ"/>
-        </w:rPr>
-        <w:t xml:space="preserve">ən fərqli olaraq </w:t>
-      </w:r>
-      <w:r>
-        <w:rPr>
-          <w:b/>
-          <w:sz w:val="32"/>
-          <w:szCs w:val="32"/>
-        </w:rPr>
         <w:t xml:space="preserve">NOT EXISTS </w:t>
       </w:r>
-      <w:r>
-        <w:rPr>
-          <w:sz w:val="32"/>
-          <w:szCs w:val="32"/>
-          <w:lang w:val="az-Latn-AZ"/>
-        </w:rPr>
-        <w:t>subquery record qaytarmadığı təqdirdə outhe</w:t>
-      </w:r>
-      <w:r>
-        <w:rPr>
-          <w:sz w:val="32"/>
-          <w:szCs w:val="32"/>
-          <w:lang w:val="az-Latn-AZ"/>
-        </w:rPr>
-        <w:t>r query çalışmağa başlıyacaqdır, eynən aşağıdakı şəkildə</w:t>
-      </w:r>
-      <w:r>
-        <w:rPr>
-          <w:sz w:val="32"/>
-          <w:szCs w:val="32"/>
-          <w:lang w:val="az-Latn-AZ"/>
-        </w:rPr>
-        <w:t xml:space="preserve"> olduğu kimi.</w:t>
+      <w:proofErr w:type="spellStart"/>
+      <w:r>
+        <w:rPr>
+          <w:sz w:val="32"/>
+          <w:szCs w:val="32"/>
+        </w:rPr>
+        <w:t>forması</w:t>
+      </w:r>
+      <w:proofErr w:type="spellEnd"/>
+      <w:r>
+        <w:rPr>
+          <w:sz w:val="32"/>
+          <w:szCs w:val="32"/>
+        </w:rPr>
+        <w:t xml:space="preserve"> </w:t>
+      </w:r>
+      <w:proofErr w:type="spellStart"/>
+      <w:r>
+        <w:rPr>
+          <w:sz w:val="32"/>
+          <w:szCs w:val="32"/>
+        </w:rPr>
+        <w:t>isə</w:t>
+      </w:r>
+      <w:proofErr w:type="spellEnd"/>
+      <w:r>
+        <w:rPr>
+          <w:sz w:val="32"/>
+          <w:szCs w:val="32"/>
+        </w:rPr>
+        <w:t xml:space="preserve"> </w:t>
+      </w:r>
+      <w:proofErr w:type="spellStart"/>
+      <w:r>
+        <w:rPr>
+          <w:sz w:val="32"/>
+          <w:szCs w:val="32"/>
+        </w:rPr>
+        <w:t>aşağıdakı</w:t>
+      </w:r>
+      <w:proofErr w:type="spellEnd"/>
+      <w:r>
+        <w:rPr>
+          <w:sz w:val="32"/>
+          <w:szCs w:val="32"/>
+        </w:rPr>
+        <w:t xml:space="preserve"> </w:t>
+      </w:r>
+      <w:proofErr w:type="spellStart"/>
+      <w:r>
+        <w:rPr>
+          <w:sz w:val="32"/>
+          <w:szCs w:val="32"/>
+        </w:rPr>
+        <w:t>şəkildə</w:t>
+      </w:r>
+      <w:proofErr w:type="spellEnd"/>
+      <w:r>
+        <w:rPr>
+          <w:sz w:val="32"/>
+          <w:szCs w:val="32"/>
+        </w:rPr>
+        <w:t xml:space="preserve"> </w:t>
+      </w:r>
+      <w:proofErr w:type="spellStart"/>
+      <w:r>
+        <w:rPr>
+          <w:sz w:val="32"/>
+          <w:szCs w:val="32"/>
+        </w:rPr>
+        <w:t>göstərilmişdir</w:t>
+      </w:r>
+      <w:proofErr w:type="spellEnd"/>
+      <w:r>
+        <w:rPr>
+          <w:sz w:val="32"/>
+          <w:szCs w:val="32"/>
+        </w:rPr>
+        <w:t>.</w:t>
       </w:r>
     </w:p>
     <w:p>
@@ -1247,24 +1946,6 @@
         <w:rPr>
           <w:sz w:val="32"/>
           <w:szCs w:val="32"/>
-          <w:lang w:val="az-Latn-AZ"/>
-        </w:rPr>
-      </w:pPr>
-    </w:p>
-    <w:p>
-      <w:pPr>
-        <w:rPr>
-          <w:sz w:val="32"/>
-          <w:szCs w:val="32"/>
-          <w:lang w:val="az-Latn-AZ"/>
-        </w:rPr>
-      </w:pPr>
-    </w:p>
-    <w:p>
-      <w:pPr>
-        <w:rPr>
-          <w:sz w:val="32"/>
-          <w:szCs w:val="32"/>
         </w:rPr>
       </w:pPr>
       <w:r>
@@ -1358,7 +2039,24 @@
           <w:szCs w:val="32"/>
           <w:lang w:val="az-Latn-AZ"/>
         </w:rPr>
-        <w:t xml:space="preserve">şərti ödənildiyindən bizə </w:t>
+        <w:t xml:space="preserve">şərti </w:t>
+      </w:r>
+      <w:r>
+        <w:rPr>
+          <w:b/>
+          <w:sz w:val="32"/>
+          <w:szCs w:val="32"/>
+          <w:lang w:val="az-Latn-AZ"/>
+        </w:rPr>
+        <w:t>ödənildiyindən</w:t>
+      </w:r>
+      <w:r>
+        <w:rPr>
+          <w:sz w:val="32"/>
+          <w:szCs w:val="32"/>
+          <w:lang w:val="az-Latn-AZ"/>
+        </w:rPr>
+        <w:t xml:space="preserve"> bizə </w:t>
       </w:r>
       <w:r>
         <w:rPr>
@@ -1911,7 +2609,23 @@
           <w:sz w:val="32"/>
           <w:szCs w:val="32"/>
         </w:rPr>
-        <w:t xml:space="preserve"> bilməzsiniz.</w:t>
+        <w:t xml:space="preserve"> </w:t>
+      </w:r>
+      <w:proofErr w:type="spellStart"/>
+      <w:r>
+        <w:rPr>
+          <w:sz w:val="32"/>
+          <w:szCs w:val="32"/>
+        </w:rPr>
+        <w:t>bilməzsiniz</w:t>
+      </w:r>
+      <w:proofErr w:type="spellEnd"/>
+      <w:r>
+        <w:rPr>
+          <w:sz w:val="32"/>
+          <w:szCs w:val="32"/>
+        </w:rPr>
+        <w:t>.</w:t>
       </w:r>
       <w:bookmarkStart w:id="0" w:name="_GoBack"/>
       <w:bookmarkEnd w:id="0"/>
@@ -2738,6 +3452,7 @@
   <w:style w:type="character" w:default="1" w:styleId="DefaultParagraphFont">
     <w:name w:val="Default Paragraph Font"/>
     <w:uiPriority w:val="1"/>
+    <w:semiHidden/>
     <w:unhideWhenUsed/>
   </w:style>
   <w:style w:type="table" w:default="1" w:styleId="TableNormal">

</xml_diff>